<commit_message>
working transition, nav and links are not fixed
</commit_message>
<xml_diff>
--- a/src/App/assests/resumes/Matt_Ericksen_Resume.DOCX
+++ b/src/App/assests/resumes/Matt_Ericksen_Resume.DOCX
@@ -5,36 +5,45 @@
     <w:p>
       <w:pPr>
         <w:spacing w:line="240" w:lineRule="auto"/>
+        <w:jc w:val="both"/>
+        <w:rPr>
+          <w:sz w:val="20"/>
+          <w:szCs w:val="20"/>
+        </w:rPr>
+      </w:pPr>
+      <w:r>
+        <w:rPr>
+          <w:b w:val="1"/>
+          <w:sz w:val="40"/>
+          <w:szCs w:val="40"/>
+          <w:rtl w:val="0"/>
+        </w:rPr>
+        <w:t xml:space="preserve">M</w:t>
+      </w:r>
+      <w:r>
+        <w:rPr>
+          <w:b w:val="1"/>
+          <w:sz w:val="40"/>
+          <w:szCs w:val="40"/>
+          <w:rtl w:val="0"/>
+        </w:rPr>
+        <w:t xml:space="preserve">att Ericksen</w:t>
+      </w:r>
+      <w:r>
         <w:rPr>
           <w:b w:val="1"/>
           <w:sz w:val="28"/>
           <w:szCs w:val="28"/>
-        </w:rPr>
-      </w:pPr>
-      <w:r>
-        <w:rPr>
-          <w:b w:val="1"/>
-          <w:sz w:val="28"/>
-          <w:szCs w:val="28"/>
-          <w:rtl w:val="0"/>
-        </w:rPr>
-        <w:t xml:space="preserve">Matt Ericksen</w:t>
-      </w:r>
-      <w:r>
-        <w:rPr>
-          <w:rtl w:val="0"/>
-        </w:rPr>
-      </w:r>
-    </w:p>
-    <w:p>
-      <w:pPr>
-        <w:widowControl w:val="0"/>
-        <w:spacing w:line="240" w:lineRule="auto"/>
-        <w:rPr>
-          <w:sz w:val="20"/>
-          <w:szCs w:val="20"/>
-        </w:rPr>
-      </w:pPr>
+          <w:rtl w:val="0"/>
+        </w:rPr>
+        <w:tab/>
+        <w:tab/>
+        <w:t xml:space="preserve">  </w:t>
+        <w:tab/>
+        <w:t xml:space="preserve"> </w:t>
+        <w:tab/>
+        <w:t xml:space="preserve">  </w:t>
+      </w:r>
       <w:r>
         <w:rPr>
           <w:sz w:val="20"/>
@@ -49,7 +58,23 @@
           <w:szCs w:val="20"/>
           <w:rtl w:val="0"/>
         </w:rPr>
-        <w:t xml:space="preserve"> | 732-757-9498 | </w:t>
+        <w:t xml:space="preserve"> </w:t>
+      </w:r>
+      <w:r>
+        <w:rPr>
+          <w:sz w:val="20"/>
+          <w:szCs w:val="20"/>
+          <w:rtl w:val="0"/>
+        </w:rPr>
+        <w:t xml:space="preserve">|</w:t>
+      </w:r>
+      <w:r>
+        <w:rPr>
+          <w:sz w:val="20"/>
+          <w:szCs w:val="20"/>
+          <w:rtl w:val="0"/>
+        </w:rPr>
+        <w:t xml:space="preserve"> 732-757-9498 | </w:t>
       </w:r>
       <w:hyperlink r:id="rId6">
         <w:r>
@@ -65,18 +90,18 @@
       </w:hyperlink>
       <w:r>
         <w:rPr>
-          <w:sz w:val="20"/>
-          <w:szCs w:val="20"/>
-          <w:rtl w:val="0"/>
-        </w:rPr>
-        <w:t xml:space="preserve"> </w:t>
-      </w:r>
-    </w:p>
-    <w:p>
-      <w:pPr>
-        <w:widowControl w:val="0"/>
-        <w:spacing w:line="240" w:lineRule="auto"/>
-        <w:rPr>
+          <w:rtl w:val="0"/>
+        </w:rPr>
+      </w:r>
+    </w:p>
+    <w:p>
+      <w:pPr>
+        <w:widowControl w:val="0"/>
+        <w:spacing w:line="240" w:lineRule="auto"/>
+        <w:ind w:left="0" w:firstLine="0"/>
+        <w:jc w:val="right"/>
+        <w:rPr>
+          <w:b w:val="1"/>
           <w:sz w:val="20"/>
           <w:szCs w:val="20"/>
         </w:rPr>
@@ -99,7 +124,15 @@
           <w:szCs w:val="20"/>
           <w:rtl w:val="0"/>
         </w:rPr>
-        <w:t xml:space="preserve"> | </w:t>
+        <w:t xml:space="preserve"> </w:t>
+      </w:r>
+      <w:r>
+        <w:rPr>
+          <w:sz w:val="20"/>
+          <w:szCs w:val="20"/>
+          <w:rtl w:val="0"/>
+        </w:rPr>
+        <w:t xml:space="preserve">| </w:t>
       </w:r>
       <w:hyperlink r:id="rId8">
         <w:r>
@@ -115,8 +148,6 @@
       </w:hyperlink>
       <w:r>
         <w:rPr>
-          <w:sz w:val="20"/>
-          <w:szCs w:val="20"/>
           <w:rtl w:val="0"/>
         </w:rPr>
         <w:t xml:space="preserve"> | </w:t>
@@ -139,15 +170,7 @@
           <w:szCs w:val="20"/>
           <w:rtl w:val="0"/>
         </w:rPr>
-        <w:t xml:space="preserve"> </w:t>
-      </w:r>
-      <w:r>
-        <w:rPr>
-          <w:sz w:val="20"/>
-          <w:szCs w:val="20"/>
-          <w:rtl w:val="0"/>
-        </w:rPr>
-        <w:t xml:space="preserve">| </w:t>
+        <w:t xml:space="preserve"> | </w:t>
       </w:r>
       <w:hyperlink r:id="rId10">
         <w:r>
@@ -169,20 +192,48 @@
     </w:p>
     <w:p>
       <w:pPr>
-        <w:spacing w:line="240" w:lineRule="auto"/>
-        <w:rPr>
-          <w:sz w:val="20"/>
-          <w:szCs w:val="20"/>
-        </w:rPr>
-      </w:pPr>
-      <w:r>
-        <w:rPr>
-          <w:rtl w:val="0"/>
-        </w:rPr>
-      </w:r>
-    </w:p>
-    <w:p>
-      <w:pPr>
+        <w:widowControl w:val="0"/>
+        <w:spacing w:line="240" w:lineRule="auto"/>
+        <w:rPr>
+          <w:b w:val="1"/>
+          <w:sz w:val="20"/>
+          <w:szCs w:val="20"/>
+        </w:rPr>
+      </w:pPr>
+      <w:r>
+        <w:rPr>
+          <w:rtl w:val="0"/>
+        </w:rPr>
+      </w:r>
+    </w:p>
+    <w:p>
+      <w:pPr>
+        <w:widowControl w:val="0"/>
+        <w:spacing w:line="240" w:lineRule="auto"/>
+        <w:ind w:left="0" w:right="0" w:firstLine="0"/>
+        <w:jc w:val="both"/>
+        <w:rPr>
+          <w:sz w:val="20"/>
+          <w:szCs w:val="20"/>
+        </w:rPr>
+      </w:pPr>
+      <w:r>
+        <w:rPr>
+          <w:sz w:val="20"/>
+          <w:szCs w:val="20"/>
+          <w:rtl w:val="0"/>
+        </w:rPr>
+        <w:t xml:space="preserve">Enthusiastic professional experienced in web technologies with a passion for developing responsive applications that provide value to their users.</w:t>
+      </w:r>
+      <w:r>
+        <w:rPr>
+          <w:rtl w:val="0"/>
+        </w:rPr>
+      </w:r>
+    </w:p>
+    <w:p>
+      <w:pPr>
+        <w:widowControl w:val="0"/>
         <w:pBdr>
           <w:bottom w:color="000000" w:space="2" w:sz="8" w:val="single"/>
         </w:pBdr>
@@ -201,35 +252,152 @@
           <w:szCs w:val="20"/>
           <w:rtl w:val="0"/>
         </w:rPr>
-        <w:t xml:space="preserve">JOB TITLE</w:t>
-      </w:r>
-    </w:p>
-    <w:p>
-      <w:pPr>
-        <w:widowControl w:val="0"/>
-        <w:spacing w:line="240" w:lineRule="auto"/>
-        <w:rPr>
-          <w:sz w:val="20"/>
-          <w:szCs w:val="20"/>
-        </w:rPr>
-      </w:pPr>
-      <w:r>
-        <w:rPr>
-          <w:sz w:val="20"/>
-          <w:szCs w:val="20"/>
-          <w:rtl w:val="0"/>
-        </w:rPr>
-        <w:t xml:space="preserve">Enthusiastic professional experienced in web technologies with a passion for developing responsive applications that provide value to their users.</w:t>
-      </w:r>
-      <w:r>
-        <w:rPr>
-          <w:rtl w:val="0"/>
-        </w:rPr>
-      </w:r>
-    </w:p>
-    <w:p>
-      <w:pPr>
-        <w:widowControl w:val="0"/>
+        <w:t xml:space="preserve">TECHNICAL </w:t>
+      </w:r>
+      <w:r>
+        <w:rPr>
+          <w:b w:val="1"/>
+          <w:sz w:val="20"/>
+          <w:szCs w:val="20"/>
+          <w:rtl w:val="0"/>
+        </w:rPr>
+        <w:t xml:space="preserve">SKILLS</w:t>
+      </w:r>
+      <w:r>
+        <w:rPr>
+          <w:rtl w:val="0"/>
+        </w:rPr>
+      </w:r>
+    </w:p>
+    <w:p>
+      <w:pPr>
+        <w:widowControl w:val="0"/>
+        <w:spacing w:line="240" w:lineRule="auto"/>
+        <w:rPr>
+          <w:sz w:val="20"/>
+          <w:szCs w:val="20"/>
+        </w:rPr>
+      </w:pPr>
+      <w:r>
+        <w:rPr>
+          <w:b w:val="1"/>
+          <w:sz w:val="20"/>
+          <w:szCs w:val="20"/>
+          <w:rtl w:val="0"/>
+        </w:rPr>
+        <w:t xml:space="preserve">Languages:</w:t>
+      </w:r>
+      <w:r>
+        <w:rPr>
+          <w:sz w:val="20"/>
+          <w:szCs w:val="20"/>
+          <w:rtl w:val="0"/>
+        </w:rPr>
+        <w:tab/>
+        <w:t xml:space="preserve">Java, JavaScript, Ruby, HTML/CSS, AHK, Python.</w:t>
+      </w:r>
+    </w:p>
+    <w:p>
+      <w:pPr>
+        <w:widowControl w:val="0"/>
+        <w:spacing w:line="240" w:lineRule="auto"/>
+        <w:rPr>
+          <w:sz w:val="20"/>
+          <w:szCs w:val="20"/>
+        </w:rPr>
+      </w:pPr>
+      <w:r>
+        <w:rPr>
+          <w:b w:val="1"/>
+          <w:sz w:val="20"/>
+          <w:szCs w:val="20"/>
+          <w:rtl w:val="0"/>
+        </w:rPr>
+        <w:t xml:space="preserve">Frameworks:</w:t>
+      </w:r>
+      <w:r>
+        <w:rPr>
+          <w:sz w:val="20"/>
+          <w:szCs w:val="20"/>
+          <w:rtl w:val="0"/>
+        </w:rPr>
+        <w:tab/>
+        <w:t xml:space="preserve">jQuery, ES6, React, React Native, Redux</w:t>
+      </w:r>
+    </w:p>
+    <w:p>
+      <w:pPr>
+        <w:widowControl w:val="0"/>
+        <w:spacing w:line="240" w:lineRule="auto"/>
+        <w:rPr>
+          <w:sz w:val="20"/>
+          <w:szCs w:val="20"/>
+        </w:rPr>
+      </w:pPr>
+      <w:r>
+        <w:rPr>
+          <w:b w:val="1"/>
+          <w:sz w:val="20"/>
+          <w:szCs w:val="20"/>
+          <w:rtl w:val="0"/>
+        </w:rPr>
+        <w:t xml:space="preserve">Databases:</w:t>
+      </w:r>
+      <w:r>
+        <w:rPr>
+          <w:sz w:val="20"/>
+          <w:szCs w:val="20"/>
+          <w:rtl w:val="0"/>
+        </w:rPr>
+        <w:tab/>
+        <w:t xml:space="preserve">MySQL, PostgreSQL, MongoDB, Cloudinary, Firebase</w:t>
+      </w:r>
+    </w:p>
+    <w:p>
+      <w:pPr>
+        <w:widowControl w:val="0"/>
+        <w:spacing w:line="240" w:lineRule="auto"/>
+        <w:rPr>
+          <w:sz w:val="20"/>
+          <w:szCs w:val="20"/>
+        </w:rPr>
+      </w:pPr>
+      <w:r>
+        <w:rPr>
+          <w:b w:val="1"/>
+          <w:sz w:val="20"/>
+          <w:szCs w:val="20"/>
+          <w:rtl w:val="0"/>
+        </w:rPr>
+        <w:t xml:space="preserve">Tools/IDEs:</w:t>
+      </w:r>
+      <w:r>
+        <w:rPr>
+          <w:sz w:val="20"/>
+          <w:szCs w:val="20"/>
+          <w:rtl w:val="0"/>
+        </w:rPr>
+        <w:tab/>
+        <w:t xml:space="preserve">Visual Studio, Intellij, Android Studio, Visual Studio Code, Postico, Xcode, Git-Fork.</w:t>
+      </w:r>
+    </w:p>
+    <w:p>
+      <w:pPr>
+        <w:widowControl w:val="0"/>
+        <w:spacing w:line="240" w:lineRule="auto"/>
+        <w:rPr>
+          <w:sz w:val="20"/>
+          <w:szCs w:val="20"/>
+        </w:rPr>
+      </w:pPr>
+      <w:r>
+        <w:rPr>
+          <w:rtl w:val="0"/>
+        </w:rPr>
+      </w:r>
+    </w:p>
+    <w:p>
+      <w:pPr>
         <w:pBdr>
           <w:bottom w:color="000000" w:space="2" w:sz="8" w:val="single"/>
         </w:pBdr>
@@ -248,173 +416,20 @@
           <w:szCs w:val="20"/>
           <w:rtl w:val="0"/>
         </w:rPr>
-        <w:t xml:space="preserve">TECHNICAL </w:t>
-      </w:r>
-      <w:r>
-        <w:rPr>
-          <w:b w:val="1"/>
-          <w:sz w:val="20"/>
-          <w:szCs w:val="20"/>
-          <w:rtl w:val="0"/>
-        </w:rPr>
-        <w:t xml:space="preserve">SKILLS</w:t>
-      </w:r>
-      <w:r>
-        <w:rPr>
-          <w:rtl w:val="0"/>
-        </w:rPr>
-      </w:r>
-    </w:p>
-    <w:p>
-      <w:pPr>
-        <w:widowControl w:val="0"/>
-        <w:spacing w:line="240" w:lineRule="auto"/>
-        <w:rPr>
-          <w:sz w:val="20"/>
-          <w:szCs w:val="20"/>
-        </w:rPr>
-      </w:pPr>
-      <w:r>
-        <w:rPr>
-          <w:b w:val="1"/>
-          <w:sz w:val="20"/>
-          <w:szCs w:val="20"/>
-          <w:rtl w:val="0"/>
-        </w:rPr>
-        <w:t xml:space="preserve">Languages:</w:t>
-      </w:r>
-      <w:r>
-        <w:rPr>
-          <w:sz w:val="20"/>
-          <w:szCs w:val="20"/>
-          <w:rtl w:val="0"/>
-        </w:rPr>
-        <w:t xml:space="preserve"> Java, JavaScript, Ruby, HTML/CSS, AHK, and Python.</w:t>
-      </w:r>
-    </w:p>
-    <w:p>
-      <w:pPr>
-        <w:widowControl w:val="0"/>
-        <w:spacing w:line="240" w:lineRule="auto"/>
-        <w:rPr>
-          <w:sz w:val="20"/>
-          <w:szCs w:val="20"/>
-        </w:rPr>
-      </w:pPr>
-      <w:r>
-        <w:rPr>
-          <w:b w:val="1"/>
-          <w:sz w:val="20"/>
-          <w:szCs w:val="20"/>
-          <w:rtl w:val="0"/>
-        </w:rPr>
-        <w:t xml:space="preserve">Frameworks:</w:t>
-      </w:r>
-      <w:r>
-        <w:rPr>
-          <w:sz w:val="20"/>
-          <w:szCs w:val="20"/>
-          <w:rtl w:val="0"/>
-        </w:rPr>
-        <w:t xml:space="preserve"> jQuery, ES6, React, React Native, Redux</w:t>
-      </w:r>
-    </w:p>
-    <w:p>
-      <w:pPr>
-        <w:widowControl w:val="0"/>
-        <w:spacing w:line="240" w:lineRule="auto"/>
-        <w:rPr>
-          <w:sz w:val="20"/>
-          <w:szCs w:val="20"/>
-        </w:rPr>
-      </w:pPr>
-      <w:r>
-        <w:rPr>
-          <w:b w:val="1"/>
-          <w:sz w:val="20"/>
-          <w:szCs w:val="20"/>
-          <w:rtl w:val="0"/>
-        </w:rPr>
-        <w:t xml:space="preserve">Databases:</w:t>
-      </w:r>
-      <w:r>
-        <w:rPr>
-          <w:sz w:val="20"/>
-          <w:szCs w:val="20"/>
-          <w:rtl w:val="0"/>
-        </w:rPr>
-        <w:t xml:space="preserve"> MySQL, PostgreSQL, MongoDB, Cloudinary, and Firebase</w:t>
-      </w:r>
-    </w:p>
-    <w:p>
-      <w:pPr>
-        <w:widowControl w:val="0"/>
-        <w:spacing w:line="240" w:lineRule="auto"/>
-        <w:rPr>
-          <w:sz w:val="20"/>
-          <w:szCs w:val="20"/>
-        </w:rPr>
-      </w:pPr>
-      <w:r>
-        <w:rPr>
-          <w:b w:val="1"/>
-          <w:sz w:val="20"/>
-          <w:szCs w:val="20"/>
-          <w:rtl w:val="0"/>
-        </w:rPr>
-        <w:t xml:space="preserve">Programs</w:t>
-      </w:r>
-      <w:r>
-        <w:rPr>
-          <w:b w:val="1"/>
-          <w:sz w:val="20"/>
-          <w:szCs w:val="20"/>
-          <w:rtl w:val="0"/>
-        </w:rPr>
-        <w:t xml:space="preserve">:</w:t>
-      </w:r>
-      <w:r>
-        <w:rPr>
-          <w:sz w:val="20"/>
-          <w:szCs w:val="20"/>
-          <w:rtl w:val="0"/>
-        </w:rPr>
-        <w:t xml:space="preserve"> Visual Studio, Intellij, Android Studio, Visual Studio Code, Postico, Xcode, and Git-Fork.</w:t>
-      </w:r>
-      <w:r>
-        <w:rPr>
-          <w:rtl w:val="0"/>
-        </w:rPr>
-      </w:r>
-    </w:p>
-    <w:p>
-      <w:pPr>
-        <w:pBdr>
-          <w:bottom w:color="000000" w:space="2" w:sz="8" w:val="single"/>
-        </w:pBdr>
-        <w:spacing w:line="240" w:lineRule="auto"/>
-        <w:jc w:val="center"/>
-        <w:rPr>
-          <w:b w:val="1"/>
-          <w:sz w:val="20"/>
-          <w:szCs w:val="20"/>
-        </w:rPr>
-      </w:pPr>
-      <w:r>
-        <w:rPr>
-          <w:b w:val="1"/>
-          <w:sz w:val="20"/>
-          <w:szCs w:val="20"/>
-          <w:rtl w:val="0"/>
-        </w:rPr>
         <w:t xml:space="preserve">TECHNICAL PROJECTS</w:t>
       </w:r>
-    </w:p>
-    <w:p>
-      <w:pPr>
-        <w:widowControl w:val="0"/>
-        <w:spacing w:line="240" w:lineRule="auto"/>
-        <w:rPr>
+      <w:r>
+        <w:rPr>
+          <w:rtl w:val="0"/>
+        </w:rPr>
+      </w:r>
+    </w:p>
+    <w:p>
+      <w:pPr>
+        <w:widowControl w:val="0"/>
+        <w:spacing w:line="240" w:lineRule="auto"/>
+        <w:rPr>
+          <w:b w:val="1"/>
           <w:sz w:val="20"/>
           <w:szCs w:val="20"/>
           <w:u w:val="single"/>
@@ -440,6 +455,7 @@
       <w:hyperlink r:id="rId11">
         <w:r>
           <w:rPr>
+            <w:b w:val="1"/>
             <w:color w:val="1155cc"/>
             <w:sz w:val="20"/>
             <w:szCs w:val="20"/>
@@ -451,6 +467,7 @@
       </w:hyperlink>
       <w:r>
         <w:rPr>
+          <w:b w:val="1"/>
           <w:sz w:val="20"/>
           <w:szCs w:val="20"/>
           <w:rtl w:val="0"/>
@@ -460,6 +477,7 @@
       <w:hyperlink r:id="rId12">
         <w:r>
           <w:rPr>
+            <w:b w:val="1"/>
             <w:color w:val="1155cc"/>
             <w:sz w:val="20"/>
             <w:szCs w:val="20"/>
@@ -471,6 +489,7 @@
       </w:hyperlink>
       <w:r>
         <w:rPr>
+          <w:b w:val="1"/>
           <w:sz w:val="20"/>
           <w:szCs w:val="20"/>
           <w:rtl w:val="0"/>
@@ -480,6 +499,7 @@
       <w:hyperlink r:id="rId13">
         <w:r>
           <w:rPr>
+            <w:b w:val="1"/>
             <w:color w:val="1155cc"/>
             <w:sz w:val="20"/>
             <w:szCs w:val="20"/>
@@ -499,6 +519,7 @@
       <w:pPr>
         <w:widowControl w:val="0"/>
         <w:spacing w:line="240" w:lineRule="auto"/>
+        <w:jc w:val="both"/>
         <w:rPr>
           <w:sz w:val="20"/>
           <w:szCs w:val="20"/>
@@ -524,93 +545,128 @@
     <w:p>
       <w:pPr>
         <w:widowControl w:val="0"/>
-        <w:numPr>
-          <w:ilvl w:val="0"/>
-          <w:numId w:val="1"/>
-        </w:numPr>
-        <w:spacing w:line="240" w:lineRule="auto"/>
-        <w:ind w:left="450" w:hanging="360"/>
-        <w:rPr>
-          <w:sz w:val="20"/>
-          <w:szCs w:val="20"/>
-        </w:rPr>
-      </w:pPr>
-      <w:r>
-        <w:rPr>
-          <w:sz w:val="20"/>
-          <w:szCs w:val="20"/>
-          <w:rtl w:val="0"/>
-        </w:rPr>
-        <w:t xml:space="preserve">Utilized the PokeAPI to retrieve and display data of pokemon.</w:t>
-      </w:r>
-    </w:p>
-    <w:p>
-      <w:pPr>
-        <w:widowControl w:val="0"/>
-        <w:numPr>
-          <w:ilvl w:val="0"/>
-          <w:numId w:val="1"/>
-        </w:numPr>
-        <w:spacing w:line="240" w:lineRule="auto"/>
-        <w:ind w:left="450" w:hanging="360"/>
-        <w:rPr>
-          <w:sz w:val="20"/>
-          <w:szCs w:val="20"/>
-          <w:u w:val="none"/>
-        </w:rPr>
-      </w:pPr>
-      <w:r>
-        <w:rPr>
-          <w:sz w:val="20"/>
-          <w:szCs w:val="20"/>
-          <w:rtl w:val="0"/>
-        </w:rPr>
-        <w:t xml:space="preserve">Designed a custom weight system to calculate the users score.</w:t>
-      </w:r>
-    </w:p>
-    <w:p>
-      <w:pPr>
-        <w:widowControl w:val="0"/>
-        <w:numPr>
-          <w:ilvl w:val="0"/>
-          <w:numId w:val="1"/>
-        </w:numPr>
-        <w:spacing w:line="240" w:lineRule="auto"/>
-        <w:ind w:left="450" w:hanging="360"/>
-        <w:rPr>
-          <w:sz w:val="20"/>
-          <w:szCs w:val="20"/>
-          <w:u w:val="none"/>
-        </w:rPr>
-      </w:pPr>
-      <w:r>
-        <w:rPr>
-          <w:sz w:val="20"/>
-          <w:szCs w:val="20"/>
-          <w:rtl w:val="0"/>
-        </w:rPr>
-        <w:t xml:space="preserve">Created a custom map with boundary lines.</w:t>
-      </w:r>
-    </w:p>
-    <w:p>
-      <w:pPr>
-        <w:widowControl w:val="0"/>
-        <w:rPr>
-          <w:sz w:val="20"/>
-          <w:szCs w:val="20"/>
-        </w:rPr>
-      </w:pPr>
-      <w:r>
-        <w:rPr>
-          <w:rtl w:val="0"/>
-        </w:rPr>
-      </w:r>
-    </w:p>
-    <w:p>
-      <w:pPr>
-        <w:widowControl w:val="0"/>
-        <w:spacing w:line="240" w:lineRule="auto"/>
-        <w:rPr>
+        <w:spacing w:line="240" w:lineRule="auto"/>
+        <w:ind w:left="0" w:firstLine="0"/>
+        <w:rPr>
+          <w:sz w:val="20"/>
+          <w:szCs w:val="20"/>
+        </w:rPr>
+      </w:pPr>
+      <w:r>
+        <w:rPr>
+          <w:sz w:val="20"/>
+          <w:szCs w:val="20"/>
+          <w:rtl w:val="0"/>
+        </w:rPr>
+        <w:t xml:space="preserve"> </w:t>
+      </w:r>
+      <w:r>
+        <w:rPr>
+          <w:sz w:val="20"/>
+          <w:szCs w:val="20"/>
+          <w:rtl w:val="0"/>
+        </w:rPr>
+        <w:t xml:space="preserve">-</w:t>
+      </w:r>
+      <w:r>
+        <w:rPr>
+          <w:sz w:val="20"/>
+          <w:szCs w:val="20"/>
+          <w:rtl w:val="0"/>
+        </w:rPr>
+        <w:t xml:space="preserve"> </w:t>
+      </w:r>
+      <w:r>
+        <w:rPr>
+          <w:sz w:val="20"/>
+          <w:szCs w:val="20"/>
+          <w:rtl w:val="0"/>
+        </w:rPr>
+        <w:t xml:space="preserve">U</w:t>
+      </w:r>
+      <w:r>
+        <w:rPr>
+          <w:sz w:val="20"/>
+          <w:szCs w:val="20"/>
+          <w:rtl w:val="0"/>
+        </w:rPr>
+        <w:t xml:space="preserve">tilized an </w:t>
+      </w:r>
+      <w:r>
+        <w:rPr>
+          <w:sz w:val="20"/>
+          <w:szCs w:val="20"/>
+          <w:rtl w:val="0"/>
+        </w:rPr>
+        <w:t xml:space="preserve">API to retrie</w:t>
+      </w:r>
+      <w:r>
+        <w:rPr>
+          <w:sz w:val="20"/>
+          <w:szCs w:val="20"/>
+          <w:rtl w:val="0"/>
+        </w:rPr>
+        <w:t xml:space="preserve">ve and display data of pokemon.</w:t>
+      </w:r>
+    </w:p>
+    <w:p>
+      <w:pPr>
+        <w:widowControl w:val="0"/>
+        <w:spacing w:line="240" w:lineRule="auto"/>
+        <w:ind w:left="0" w:firstLine="0"/>
+        <w:rPr>
+          <w:sz w:val="20"/>
+          <w:szCs w:val="20"/>
+        </w:rPr>
+      </w:pPr>
+      <w:r>
+        <w:rPr>
+          <w:sz w:val="20"/>
+          <w:szCs w:val="20"/>
+          <w:rtl w:val="0"/>
+        </w:rPr>
+        <w:t xml:space="preserve"> - Designed a custom weight system to calculate the users score.</w:t>
+      </w:r>
+    </w:p>
+    <w:p>
+      <w:pPr>
+        <w:widowControl w:val="0"/>
+        <w:spacing w:line="240" w:lineRule="auto"/>
+        <w:ind w:left="0" w:firstLine="0"/>
+        <w:rPr>
+          <w:sz w:val="20"/>
+          <w:szCs w:val="20"/>
+        </w:rPr>
+      </w:pPr>
+      <w:r>
+        <w:rPr>
+          <w:sz w:val="20"/>
+          <w:szCs w:val="20"/>
+          <w:rtl w:val="0"/>
+        </w:rPr>
+        <w:t xml:space="preserve"> - Created a custom map with boundary lines.</w:t>
+      </w:r>
+    </w:p>
+    <w:p>
+      <w:pPr>
+        <w:widowControl w:val="0"/>
+        <w:rPr>
+          <w:sz w:val="20"/>
+          <w:szCs w:val="20"/>
+        </w:rPr>
+      </w:pPr>
+      <w:r>
+        <w:rPr>
+          <w:rtl w:val="0"/>
+        </w:rPr>
+      </w:r>
+    </w:p>
+    <w:p>
+      <w:pPr>
+        <w:widowControl w:val="0"/>
+        <w:spacing w:line="240" w:lineRule="auto"/>
+        <w:rPr>
+          <w:b w:val="1"/>
           <w:sz w:val="20"/>
           <w:szCs w:val="20"/>
           <w:u w:val="single"/>
@@ -636,6 +692,7 @@
       <w:hyperlink r:id="rId14">
         <w:r>
           <w:rPr>
+            <w:b w:val="1"/>
             <w:color w:val="1155cc"/>
             <w:sz w:val="20"/>
             <w:szCs w:val="20"/>
@@ -647,6 +704,7 @@
       </w:hyperlink>
       <w:r>
         <w:rPr>
+          <w:b w:val="1"/>
           <w:sz w:val="20"/>
           <w:szCs w:val="20"/>
           <w:rtl w:val="0"/>
@@ -656,6 +714,7 @@
       <w:hyperlink r:id="rId15">
         <w:r>
           <w:rPr>
+            <w:b w:val="1"/>
             <w:color w:val="1155cc"/>
             <w:sz w:val="20"/>
             <w:szCs w:val="20"/>
@@ -667,6 +726,7 @@
       </w:hyperlink>
       <w:r>
         <w:rPr>
+          <w:b w:val="1"/>
           <w:sz w:val="20"/>
           <w:szCs w:val="20"/>
           <w:rtl w:val="0"/>
@@ -676,6 +736,7 @@
       <w:hyperlink r:id="rId16">
         <w:r>
           <w:rPr>
+            <w:b w:val="1"/>
             <w:color w:val="1155cc"/>
             <w:sz w:val="20"/>
             <w:szCs w:val="20"/>
@@ -695,6 +756,7 @@
       <w:pPr>
         <w:widowControl w:val="0"/>
         <w:spacing w:line="240" w:lineRule="auto"/>
+        <w:jc w:val="both"/>
         <w:rPr>
           <w:sz w:val="20"/>
           <w:szCs w:val="20"/>
@@ -720,72 +782,61 @@
     <w:p>
       <w:pPr>
         <w:widowControl w:val="0"/>
-        <w:numPr>
-          <w:ilvl w:val="0"/>
-          <w:numId w:val="1"/>
-        </w:numPr>
-        <w:spacing w:line="240" w:lineRule="auto"/>
-        <w:ind w:left="450" w:hanging="360"/>
-        <w:rPr>
-          <w:sz w:val="20"/>
-          <w:szCs w:val="20"/>
-        </w:rPr>
-      </w:pPr>
-      <w:r>
-        <w:rPr>
-          <w:sz w:val="20"/>
-          <w:szCs w:val="20"/>
-          <w:rtl w:val="0"/>
-        </w:rPr>
-        <w:t xml:space="preserve">Used Google translate to create a translation guessing game.</w:t>
-      </w:r>
-    </w:p>
-    <w:p>
-      <w:pPr>
-        <w:widowControl w:val="0"/>
-        <w:numPr>
-          <w:ilvl w:val="0"/>
-          <w:numId w:val="1"/>
-        </w:numPr>
-        <w:spacing w:line="240" w:lineRule="auto"/>
-        <w:ind w:left="450" w:hanging="360"/>
-        <w:rPr>
-          <w:sz w:val="20"/>
-          <w:szCs w:val="20"/>
-          <w:u w:val="none"/>
-        </w:rPr>
-      </w:pPr>
-      <w:r>
-        <w:rPr>
-          <w:sz w:val="20"/>
-          <w:szCs w:val="20"/>
-          <w:rtl w:val="0"/>
-        </w:rPr>
-        <w:t xml:space="preserve">Hard seeded language lessons to help teach basic language translation.</w:t>
-      </w:r>
-    </w:p>
-    <w:p>
-      <w:pPr>
-        <w:widowControl w:val="0"/>
-        <w:numPr>
-          <w:ilvl w:val="0"/>
-          <w:numId w:val="1"/>
-        </w:numPr>
-        <w:spacing w:line="240" w:lineRule="auto"/>
-        <w:ind w:left="450" w:hanging="360"/>
-        <w:rPr>
-          <w:sz w:val="20"/>
-          <w:szCs w:val="20"/>
-          <w:u w:val="none"/>
-        </w:rPr>
-      </w:pPr>
-      <w:r>
-        <w:rPr>
-          <w:sz w:val="20"/>
-          <w:szCs w:val="20"/>
-          <w:rtl w:val="0"/>
-        </w:rPr>
-        <w:t xml:space="preserve">Utilized the MDN Web Speech API to record and translate the users voice.</w:t>
+        <w:spacing w:line="240" w:lineRule="auto"/>
+        <w:ind w:left="0" w:firstLine="0"/>
+        <w:jc w:val="both"/>
+        <w:rPr>
+          <w:sz w:val="20"/>
+          <w:szCs w:val="20"/>
+        </w:rPr>
+      </w:pPr>
+      <w:r>
+        <w:rPr>
+          <w:sz w:val="20"/>
+          <w:szCs w:val="20"/>
+          <w:rtl w:val="0"/>
+        </w:rPr>
+        <w:t xml:space="preserve"> - Used Google translate to create a translation guessing game.</w:t>
+      </w:r>
+    </w:p>
+    <w:p>
+      <w:pPr>
+        <w:widowControl w:val="0"/>
+        <w:spacing w:line="240" w:lineRule="auto"/>
+        <w:ind w:left="0" w:firstLine="0"/>
+        <w:jc w:val="both"/>
+        <w:rPr>
+          <w:sz w:val="20"/>
+          <w:szCs w:val="20"/>
+        </w:rPr>
+      </w:pPr>
+      <w:r>
+        <w:rPr>
+          <w:sz w:val="20"/>
+          <w:szCs w:val="20"/>
+          <w:rtl w:val="0"/>
+        </w:rPr>
+        <w:t xml:space="preserve"> - Hard seeded language lessons to help teach basic language translation.</w:t>
+      </w:r>
+    </w:p>
+    <w:p>
+      <w:pPr>
+        <w:widowControl w:val="0"/>
+        <w:spacing w:line="240" w:lineRule="auto"/>
+        <w:ind w:left="0" w:firstLine="0"/>
+        <w:jc w:val="both"/>
+        <w:rPr>
+          <w:sz w:val="20"/>
+          <w:szCs w:val="20"/>
+        </w:rPr>
+      </w:pPr>
+      <w:r>
+        <w:rPr>
+          <w:sz w:val="20"/>
+          <w:szCs w:val="20"/>
+          <w:rtl w:val="0"/>
+        </w:rPr>
+        <w:t xml:space="preserve"> - Utilized the MDN Web Speech API to record and translate the users voice.</w:t>
       </w:r>
     </w:p>
     <w:p>
@@ -812,6 +863,7 @@
         <w:widowControl w:val="0"/>
         <w:spacing w:line="240" w:lineRule="auto"/>
         <w:rPr>
+          <w:b w:val="1"/>
           <w:sz w:val="20"/>
           <w:szCs w:val="20"/>
         </w:rPr>
@@ -836,6 +888,7 @@
       <w:hyperlink r:id="rId17">
         <w:r>
           <w:rPr>
+            <w:b w:val="1"/>
             <w:color w:val="1155cc"/>
             <w:sz w:val="20"/>
             <w:szCs w:val="20"/>
@@ -847,6 +900,7 @@
       </w:hyperlink>
       <w:r>
         <w:rPr>
+          <w:b w:val="1"/>
           <w:sz w:val="20"/>
           <w:szCs w:val="20"/>
           <w:rtl w:val="0"/>
@@ -856,6 +910,7 @@
       <w:hyperlink r:id="rId18">
         <w:r>
           <w:rPr>
+            <w:b w:val="1"/>
             <w:color w:val="1155cc"/>
             <w:sz w:val="20"/>
             <w:szCs w:val="20"/>
@@ -867,6 +922,7 @@
       </w:hyperlink>
       <w:r>
         <w:rPr>
+          <w:b w:val="1"/>
           <w:sz w:val="20"/>
           <w:szCs w:val="20"/>
           <w:rtl w:val="0"/>
@@ -876,6 +932,7 @@
       <w:hyperlink r:id="rId19">
         <w:r>
           <w:rPr>
+            <w:b w:val="1"/>
             <w:color w:val="1155cc"/>
             <w:sz w:val="20"/>
             <w:szCs w:val="20"/>
@@ -895,6 +952,7 @@
       <w:pPr>
         <w:widowControl w:val="0"/>
         <w:spacing w:line="240" w:lineRule="auto"/>
+        <w:jc w:val="both"/>
         <w:rPr>
           <w:sz w:val="20"/>
           <w:szCs w:val="20"/>
@@ -920,72 +978,58 @@
     <w:p>
       <w:pPr>
         <w:widowControl w:val="0"/>
-        <w:numPr>
-          <w:ilvl w:val="0"/>
-          <w:numId w:val="1"/>
-        </w:numPr>
-        <w:spacing w:line="240" w:lineRule="auto"/>
-        <w:ind w:left="450" w:hanging="360"/>
-        <w:rPr>
-          <w:sz w:val="20"/>
-          <w:szCs w:val="20"/>
-        </w:rPr>
-      </w:pPr>
-      <w:r>
-        <w:rPr>
-          <w:sz w:val="20"/>
-          <w:szCs w:val="20"/>
-          <w:rtl w:val="0"/>
-        </w:rPr>
-        <w:t xml:space="preserve">Used API fetching to create a real-time chatting experience.</w:t>
-      </w:r>
-    </w:p>
-    <w:p>
-      <w:pPr>
-        <w:widowControl w:val="0"/>
-        <w:numPr>
-          <w:ilvl w:val="0"/>
-          <w:numId w:val="1"/>
-        </w:numPr>
-        <w:spacing w:line="240" w:lineRule="auto"/>
-        <w:ind w:left="450" w:hanging="360"/>
-        <w:rPr>
-          <w:sz w:val="20"/>
-          <w:szCs w:val="20"/>
-          <w:u w:val="none"/>
-        </w:rPr>
-      </w:pPr>
-      <w:r>
-        <w:rPr>
-          <w:sz w:val="20"/>
-          <w:szCs w:val="20"/>
-          <w:rtl w:val="0"/>
-        </w:rPr>
-        <w:t xml:space="preserve">Configured Active Record and Active Storage to store and retrieve multiple photos for each user.</w:t>
-      </w:r>
-    </w:p>
-    <w:p>
-      <w:pPr>
-        <w:widowControl w:val="0"/>
-        <w:numPr>
-          <w:ilvl w:val="0"/>
-          <w:numId w:val="1"/>
-        </w:numPr>
-        <w:spacing w:line="240" w:lineRule="auto"/>
-        <w:ind w:left="450" w:hanging="360"/>
-        <w:rPr>
-          <w:sz w:val="20"/>
-          <w:szCs w:val="20"/>
-          <w:u w:val="none"/>
-        </w:rPr>
-      </w:pPr>
-      <w:r>
-        <w:rPr>
-          <w:sz w:val="20"/>
-          <w:szCs w:val="20"/>
-          <w:rtl w:val="0"/>
-        </w:rPr>
-        <w:t xml:space="preserve">Leveraged Redux to have a better control over state across the entire app.</w:t>
+        <w:spacing w:line="240" w:lineRule="auto"/>
+        <w:ind w:left="0" w:firstLine="0"/>
+        <w:rPr>
+          <w:sz w:val="20"/>
+          <w:szCs w:val="20"/>
+        </w:rPr>
+      </w:pPr>
+      <w:r>
+        <w:rPr>
+          <w:sz w:val="20"/>
+          <w:szCs w:val="20"/>
+          <w:rtl w:val="0"/>
+        </w:rPr>
+        <w:t xml:space="preserve"> - Used fetch requests to create a real-time chatting experience.</w:t>
+      </w:r>
+    </w:p>
+    <w:p>
+      <w:pPr>
+        <w:widowControl w:val="0"/>
+        <w:spacing w:line="240" w:lineRule="auto"/>
+        <w:ind w:left="0" w:firstLine="0"/>
+        <w:rPr>
+          <w:sz w:val="20"/>
+          <w:szCs w:val="20"/>
+        </w:rPr>
+      </w:pPr>
+      <w:r>
+        <w:rPr>
+          <w:sz w:val="20"/>
+          <w:szCs w:val="20"/>
+          <w:rtl w:val="0"/>
+        </w:rPr>
+        <w:t xml:space="preserve"> - Configured Active Record and Active Storage to store and retrieve multiple photos for each user.</w:t>
+      </w:r>
+    </w:p>
+    <w:p>
+      <w:pPr>
+        <w:widowControl w:val="0"/>
+        <w:spacing w:line="240" w:lineRule="auto"/>
+        <w:ind w:left="0" w:firstLine="0"/>
+        <w:rPr>
+          <w:sz w:val="20"/>
+          <w:szCs w:val="20"/>
+        </w:rPr>
+      </w:pPr>
+      <w:r>
+        <w:rPr>
+          <w:sz w:val="20"/>
+          <w:szCs w:val="20"/>
+          <w:rtl w:val="0"/>
+        </w:rPr>
+        <w:t xml:space="preserve"> - Leveraged Redux to have a better control over state across the entire app.</w:t>
       </w:r>
       <w:r>
         <w:rPr>
@@ -1107,6 +1151,7 @@
         <w:widowControl w:val="0"/>
         <w:spacing w:line="240" w:lineRule="auto"/>
         <w:ind w:left="0" w:firstLine="720"/>
+        <w:jc w:val="both"/>
         <w:rPr>
           <w:sz w:val="20"/>
           <w:szCs w:val="20"/>
@@ -1195,6 +1240,7 @@
         <w:widowControl w:val="0"/>
         <w:spacing w:line="240" w:lineRule="auto"/>
         <w:ind w:left="0" w:firstLine="720"/>
+        <w:jc w:val="both"/>
         <w:rPr>
           <w:b w:val="1"/>
           <w:sz w:val="16"/>
@@ -1321,7 +1367,20 @@
         </w:rPr>
         <w:t xml:space="preserve">Full Stack Web Development, Ruby on Rails and JavaScript program </w:t>
         <w:tab/>
+        <w:t xml:space="preserve">08/2020 - </w:t>
+      </w:r>
+      <w:r>
+        <w:rPr>
+          <w:sz w:val="20"/>
+          <w:szCs w:val="20"/>
+          <w:rtl w:val="0"/>
+        </w:rPr>
         <w:t xml:space="preserve">11/2020</w:t>
+      </w:r>
+      <w:r>
+        <w:rPr>
+          <w:rtl w:val="0"/>
+        </w:rPr>
       </w:r>
     </w:p>
     <w:p>
@@ -1396,7 +1455,7 @@
         </w:rPr>
         <w:t xml:space="preserve">  </w:t>
         <w:tab/>
-        <w:t xml:space="preserve">11/20</w:t>
+        <w:t xml:space="preserve">06/2017 - 11/20</w:t>
       </w:r>
       <w:r>
         <w:rPr>
@@ -1479,6 +1538,21 @@
         </w:rPr>
         <w:t xml:space="preserve">  </w:t>
         <w:tab/>
+      </w:r>
+      <w:r>
+        <w:rPr>
+          <w:sz w:val="20"/>
+          <w:szCs w:val="20"/>
+          <w:rtl w:val="0"/>
+        </w:rPr>
+        <w:t xml:space="preserve">09/2008 - </w:t>
+      </w:r>
+      <w:r>
+        <w:rPr>
+          <w:sz w:val="20"/>
+          <w:szCs w:val="20"/>
+          <w:rtl w:val="0"/>
+        </w:rPr>
         <w:t xml:space="preserve">06/20</w:t>
       </w:r>
       <w:r>
@@ -1487,7 +1561,7 @@
           <w:szCs w:val="20"/>
           <w:rtl w:val="0"/>
         </w:rPr>
-        <w:t xml:space="preserve">20</w:t>
+        <w:t xml:space="preserve">12</w:t>
       </w:r>
     </w:p>
     <w:sectPr>
@@ -1500,121 +1574,7 @@
 </file>
 
 <file path=word/numbering.xml><?xml version="1.0" encoding="utf-8"?>
-<w:numbering xmlns:mc="http://schemas.openxmlformats.org/markup-compatibility/2006" xmlns:o="urn:schemas-microsoft-com:office:office" xmlns:r="http://schemas.openxmlformats.org/officeDocument/2006/relationships" xmlns:m="http://schemas.openxmlformats.org/officeDocument/2006/math" xmlns:v="urn:schemas-microsoft-com:vml" xmlns:wp="http://schemas.openxmlformats.org/drawingml/2006/wordprocessingDrawing" xmlns:w10="urn:schemas-microsoft-com:office:word" xmlns:w="http://schemas.openxmlformats.org/wordprocessingml/2006/main" xmlns:wne="http://schemas.microsoft.com/office/word/2006/wordml" xmlns:sl="http://schemas.openxmlformats.org/schemaLibrary/2006/main" xmlns:a="http://schemas.openxmlformats.org/drawingml/2006/main" xmlns:pic="http://schemas.openxmlformats.org/drawingml/2006/picture" xmlns:c="http://schemas.openxmlformats.org/drawingml/2006/chart" xmlns:lc="http://schemas.openxmlformats.org/drawingml/2006/lockedCanvas" xmlns:dgm="http://schemas.openxmlformats.org/drawingml/2006/diagram" xmlns:wps="http://schemas.microsoft.com/office/word/2010/wordprocessingShape" xmlns:wpg="http://schemas.microsoft.com/office/word/2010/wordprocessingGroup" xmlns:w14="http://schemas.microsoft.com/office/word/2010/wordml" xmlns:w15="http://schemas.microsoft.com/office/word/2012/wordml">
-  <w:abstractNum w:abstractNumId="1">
-    <w:lvl w:ilvl="0">
-      <w:start w:val="1"/>
-      <w:numFmt w:val="bullet"/>
-      <w:lvlText w:val="●"/>
-      <w:lvlJc w:val="left"/>
-      <w:pPr>
-        <w:ind w:left="450" w:hanging="360"/>
-      </w:pPr>
-      <w:rPr>
-        <w:u w:val="none"/>
-      </w:rPr>
-    </w:lvl>
-    <w:lvl w:ilvl="1">
-      <w:start w:val="1"/>
-      <w:numFmt w:val="bullet"/>
-      <w:lvlText w:val="○"/>
-      <w:lvlJc w:val="left"/>
-      <w:pPr>
-        <w:ind w:left="1440" w:hanging="360"/>
-      </w:pPr>
-      <w:rPr>
-        <w:u w:val="none"/>
-      </w:rPr>
-    </w:lvl>
-    <w:lvl w:ilvl="2">
-      <w:start w:val="1"/>
-      <w:numFmt w:val="bullet"/>
-      <w:lvlText w:val="■"/>
-      <w:lvlJc w:val="left"/>
-      <w:pPr>
-        <w:ind w:left="2160" w:hanging="360"/>
-      </w:pPr>
-      <w:rPr>
-        <w:u w:val="none"/>
-      </w:rPr>
-    </w:lvl>
-    <w:lvl w:ilvl="3">
-      <w:start w:val="1"/>
-      <w:numFmt w:val="bullet"/>
-      <w:lvlText w:val="●"/>
-      <w:lvlJc w:val="left"/>
-      <w:pPr>
-        <w:ind w:left="2880" w:hanging="360"/>
-      </w:pPr>
-      <w:rPr>
-        <w:u w:val="none"/>
-      </w:rPr>
-    </w:lvl>
-    <w:lvl w:ilvl="4">
-      <w:start w:val="1"/>
-      <w:numFmt w:val="bullet"/>
-      <w:lvlText w:val="○"/>
-      <w:lvlJc w:val="left"/>
-      <w:pPr>
-        <w:ind w:left="3600" w:hanging="360"/>
-      </w:pPr>
-      <w:rPr>
-        <w:u w:val="none"/>
-      </w:rPr>
-    </w:lvl>
-    <w:lvl w:ilvl="5">
-      <w:start w:val="1"/>
-      <w:numFmt w:val="bullet"/>
-      <w:lvlText w:val="■"/>
-      <w:lvlJc w:val="left"/>
-      <w:pPr>
-        <w:ind w:left="4320" w:hanging="360"/>
-      </w:pPr>
-      <w:rPr>
-        <w:u w:val="none"/>
-      </w:rPr>
-    </w:lvl>
-    <w:lvl w:ilvl="6">
-      <w:start w:val="1"/>
-      <w:numFmt w:val="bullet"/>
-      <w:lvlText w:val="●"/>
-      <w:lvlJc w:val="left"/>
-      <w:pPr>
-        <w:ind w:left="5040" w:hanging="360"/>
-      </w:pPr>
-      <w:rPr>
-        <w:u w:val="none"/>
-      </w:rPr>
-    </w:lvl>
-    <w:lvl w:ilvl="7">
-      <w:start w:val="1"/>
-      <w:numFmt w:val="bullet"/>
-      <w:lvlText w:val="○"/>
-      <w:lvlJc w:val="left"/>
-      <w:pPr>
-        <w:ind w:left="5760" w:hanging="360"/>
-      </w:pPr>
-      <w:rPr>
-        <w:u w:val="none"/>
-      </w:rPr>
-    </w:lvl>
-    <w:lvl w:ilvl="8">
-      <w:start w:val="1"/>
-      <w:numFmt w:val="bullet"/>
-      <w:lvlText w:val="■"/>
-      <w:lvlJc w:val="left"/>
-      <w:pPr>
-        <w:ind w:left="6480" w:hanging="360"/>
-      </w:pPr>
-      <w:rPr>
-        <w:u w:val="none"/>
-      </w:rPr>
-    </w:lvl>
-  </w:abstractNum>
-  <w:num w:numId="1">
-    <w:abstractNumId w:val="1"/>
-  </w:num>
-</w:numbering>
+<w:numbering xmlns:mc="http://schemas.openxmlformats.org/markup-compatibility/2006" xmlns:o="urn:schemas-microsoft-com:office:office" xmlns:r="http://schemas.openxmlformats.org/officeDocument/2006/relationships" xmlns:m="http://schemas.openxmlformats.org/officeDocument/2006/math" xmlns:v="urn:schemas-microsoft-com:vml" xmlns:wp="http://schemas.openxmlformats.org/drawingml/2006/wordprocessingDrawing" xmlns:w10="urn:schemas-microsoft-com:office:word" xmlns:w="http://schemas.openxmlformats.org/wordprocessingml/2006/main" xmlns:wne="http://schemas.microsoft.com/office/word/2006/wordml" xmlns:sl="http://schemas.openxmlformats.org/schemaLibrary/2006/main" xmlns:a="http://schemas.openxmlformats.org/drawingml/2006/main" xmlns:pic="http://schemas.openxmlformats.org/drawingml/2006/picture" xmlns:c="http://schemas.openxmlformats.org/drawingml/2006/chart" xmlns:lc="http://schemas.openxmlformats.org/drawingml/2006/lockedCanvas" xmlns:dgm="http://schemas.openxmlformats.org/drawingml/2006/diagram" xmlns:wps="http://schemas.microsoft.com/office/word/2010/wordprocessingShape" xmlns:wpg="http://schemas.microsoft.com/office/word/2010/wordprocessingGroup" xmlns:w14="http://schemas.microsoft.com/office/word/2010/wordml" xmlns:w15="http://schemas.microsoft.com/office/word/2012/wordml"/>
 </file>
 
 <file path=word/styles.xml><?xml version="1.0" encoding="utf-8"?>

</xml_diff>